<commit_message>
Update primary keyword to 'copa oro final' for Spanish page
Changed primary keyword from English "gold cup final" (11,000/mo) to
Spanish "copa oro final" (1,300/mo) for the /es/ Spanish page targeting
US Hispanic audience.

Updates:
- Phase 1 JSON: copa oro final as primary, gold cup final as secondary
- Brief Control Sheet: Updated keyword cluster and SERP analysis
- Writer Brief: Updated H1 mapping and meta keywords
- AI Enhancement: Updated meta tags, schema, and section headers
- Regenerated all DOCX files

The Spanish primary keyword is more appropriate for Spanish-language
content, with the high-volume English variant included as secondary
to capture bilingual searchers. Total cluster volume remains 17,520/mo.
</commit_message>
<xml_diff>
--- a/content-briefs-skill/output/gold-cup-final-ai-enhancement.docx
+++ b/content-briefs-skill/output/gold-cup-final-ai-enhancement.docx
@@ -29,17 +29,17 @@
         </w:rPr>
         <w:t>&lt;!-- Meta Title (under 60 chars) - keyword at START, NO YEAR --&gt;</w:t>
         <w:br/>
-        <w:t>&lt;title&gt;Gold Cup Final Betting | Best Sportsbooks for Copa Oro&lt;/title&gt;</w:t>
+        <w:t>&lt;title&gt;Copa Oro Final Apuestas | Mejores Casas de Apuestas&lt;/title&gt;</w:t>
         <w:br/>
         <w:br/>
         <w:t>&lt;!-- Meta Description (under 155 chars) --&gt;</w:t>
         <w:br/>
-        <w:t>&lt;meta name="description" content="Apuestas Final Gold Cup 2025. Compare las mejores casas de apuestas: FanDuel, BetMGM, DraftKings, bet365. Cuotas, pronósticos y bonos para la Copa de Oro."&gt;</w:t>
+        <w:t>&lt;meta name="description" content="Apuestas Copa Oro Final 2025. Compare las mejores casas de apuestas: FanDuel, BetMGM, DraftKings, bet365. Cuotas, pronósticos y bonos para la Gold Cup."&gt;</w:t>
         <w:br/>
         <w:br/>
         <w:t>&lt;!-- Meta Keywords --&gt;</w:t>
         <w:br/>
-        <w:t>&lt;meta name="keywords" content="gold cup final, copa oro final, gold cup betting, gold cup odds, concacaf gold cup final, gold cup mexico, gold cup usa, gold cup final 2025, gold cup betting odds, gold cup final odds, gold cup final predictions"&gt;</w:t>
+        <w:t>&lt;meta name="keywords" content="copa oro final, gold cup final, gold cup betting, gold cup odds, concacaf gold cup final, gold cup mexico, gold cup usa, gold cup final 2025, gold cup betting odds, gold cup final odds, gold cup final predictions"&gt;</w:t>
         <w:br/>
         <w:br/>
         <w:t>&lt;!-- Author --&gt;</w:t>
@@ -54,9 +54,9 @@
         <w:br/>
         <w:t>&lt;!-- Open Graph --&gt;</w:t>
         <w:br/>
-        <w:t>&lt;meta property="og:title" content="Apuestas Final Gold Cup - Mejores Casas de Apuestas"&gt;</w:t>
-        <w:br/>
-        <w:t>&lt;meta property="og:description" content="Compare las mejores casas de apuestas para la final de la Gold Cup. FanDuel, BetMGM, DraftKings, bet365 y más."&gt;</w:t>
+        <w:t>&lt;meta property="og:title" content="Apuestas Copa Oro Final - Mejores Casas de Apuestas"&gt;</w:t>
+        <w:br/>
+        <w:t>&lt;meta property="og:description" content="Compare las mejores casas de apuestas para la copa oro final. FanDuel, BetMGM, DraftKings, bet365 y más."&gt;</w:t>
         <w:br/>
         <w:t>&lt;meta property="og:type" content="article"&gt;</w:t>
         <w:br/>
@@ -130,9 +130,9 @@
         </w:rPr>
         <w:t>&lt;div style="background: linear-gradient(135deg, #e8f5e9 0%, #c8e6c9 100%); border-left: 4px solid #2e7d32; padding: 1.5rem; margin: 2rem 0; border-radius: 8px;"&gt;</w:t>
         <w:br/>
-        <w:t xml:space="preserve">  &lt;h2 style="color: #2e7d32; margin-top: 0; font-size: 1.25rem;"&gt;🏆 Mejores Casas de Apuestas para la Final Gold Cup&lt;/h2&gt;</w:t>
-        <w:br/>
-        <w:t xml:space="preserve">  &lt;p style="font-size: 1.1rem; margin-bottom: 1rem;"&gt;Las mejores casas de apuestas para la final de la Gold Cup son &lt;strong&gt;FanDuel&lt;/strong&gt;, &lt;strong&gt;BetMGM&lt;/strong&gt; y &lt;strong&gt;DraftKings&lt;/strong&gt;, basado en nuestras pruebas con depósitos reales.&lt;/p&gt;</w:t>
+        <w:t xml:space="preserve">  &lt;h2 style="color: #2e7d32; margin-top: 0; font-size: 1.25rem;"&gt;🏆 Mejores Casas de Apuestas para la Copa Oro Final&lt;/h2&gt;</w:t>
+        <w:br/>
+        <w:t xml:space="preserve">  &lt;p style="font-size: 1.1rem; margin-bottom: 1rem;"&gt;Las mejores casas de apuestas para la copa oro final son &lt;strong&gt;FanDuel&lt;/strong&gt;, &lt;strong&gt;BetMGM&lt;/strong&gt; y &lt;strong&gt;DraftKings&lt;/strong&gt;, basado en nuestras pruebas con depósitos reales.&lt;/p&gt;</w:t>
         <w:br/>
         <w:t xml:space="preserve">  &lt;ul style="line-height: 1.8; margin: 0; padding-left: 1.25rem;"&gt;</w:t>
         <w:br/>
@@ -157,7 +157,7 @@
           <w:color w:val="2E7D32"/>
           <w:sz w:val="48"/>
         </w:rPr>
-        <w:t>Comparison Table - Gold Cup Final (Phase 3B)</w:t>
+        <w:t>Comparison Table - Copa Oro Final (Phase 3B)</w:t>
       </w:r>
     </w:p>
     <w:p/>
@@ -171,7 +171,7 @@
           <w:color w:val="2E7D32"/>
           <w:sz w:val="32"/>
         </w:rPr>
-        <w:t>COMPARISON TABLE - MEJORES CASAS DE APUESTAS GOLD CUP</w:t>
+        <w:t>COMPARISON TABLE - MEJORES CASAS DE APUESTAS COPA ORO FINAL</w:t>
       </w:r>
     </w:p>
     <w:p/>
@@ -233,7 +233,7 @@
         <w:br/>
         <w:t xml:space="preserve">  &lt;div class="table-header"&gt;</w:t>
         <w:br/>
-        <w:t xml:space="preserve">    &lt;h2&gt;Top 7 Casas de Apuestas para la Final Gold Cup&lt;/h2&gt;</w:t>
+        <w:t xml:space="preserve">    &lt;h2&gt;Top 7 Casas de Apuestas para la Copa Oro Final&lt;/h2&gt;</w:t>
         <w:br/>
         <w:t xml:space="preserve">  &lt;/div&gt;</w:t>
         <w:br/>
@@ -7919,9 +7919,9 @@
         <w:br/>
         <w:t xml:space="preserve">  "@type": "Article",</w:t>
         <w:br/>
-        <w:t xml:space="preserve">  "headline": "Apuestas Final Gold Cup - Mejores Casas de Apuestas 2025",</w:t>
-        <w:br/>
-        <w:t xml:space="preserve">  "description": "Compare las mejores casas de apuestas para la final de la Gold Cup. FanDuel, BetMGM, DraftKings, bet365, Caesars, Fanatics y BetRivers.",</w:t>
+        <w:t xml:space="preserve">  "headline": "Apuestas Copa Oro Final - Mejores Casas de Apuestas 2025",</w:t>
+        <w:br/>
+        <w:t xml:space="preserve">  "description": "Compare las mejores casas de apuestas para la copa oro final. FanDuel, BetMGM, DraftKings, bet365, Caesars, Fanatics y BetRivers.",</w:t>
         <w:br/>
         <w:t xml:space="preserve">  "author": {</w:t>
         <w:br/>
@@ -8009,7 +8009,7 @@
         <w:br/>
         <w:t xml:space="preserve">      "@type": "Question",</w:t>
         <w:br/>
-        <w:t xml:space="preserve">      "name": "¿Cuáles son las mejores cuotas para la final Gold Cup?",</w:t>
+        <w:t xml:space="preserve">      "name": "¿Cuáles son las mejores cuotas para la copa oro final?",</w:t>
         <w:br/>
         <w:t xml:space="preserve">      "acceptedAnswer": {</w:t>
         <w:br/>
@@ -8318,7 +8318,7 @@
           <w:color w:val="2E7D32"/>
           <w:sz w:val="48"/>
         </w:rPr>
-        <w:t>Gold Cup Final - Phase 3G: Interactive Elements &amp; Responsible Gambling</w:t>
+        <w:t>Copa Oro Final - Phase 3G: Interactive Elements &amp; Responsible Gambling</w:t>
       </w:r>
     </w:p>
     <w:p/>
@@ -8390,7 +8390,7 @@
           <w:color w:val="333333"/>
           <w:sz w:val="28"/>
         </w:rPr>
-        <w:t>Gold Cup Odds Table (Placeholder for Live Updates)</w:t>
+        <w:t>Copa Oro Odds Table (Placeholder for Live Updates)</w:t>
       </w:r>
     </w:p>
     <w:p/>
@@ -8407,7 +8407,7 @@
         </w:rPr>
         <w:t>&lt;div style="background: #f8f9fa; padding: 2rem; border-radius: 8px; margin: 2rem 0;"&gt;</w:t>
         <w:br/>
-        <w:t xml:space="preserve">  &lt;h3 style="margin-top: 0; color: #2e7d32;"&gt;📊 Cuotas Final Gold Cup 2025&lt;/h3&gt;</w:t>
+        <w:t xml:space="preserve">  &lt;h3 style="margin-top: 0; color: #2e7d32;"&gt;📊 Cuotas Copa Oro Final 2025&lt;/h3&gt;</w:t>
         <w:br/>
         <w:t xml:space="preserve">  &lt;p style="font-size: 14px; color: #666; margin-bottom: 1rem;"&gt;Actualizado antes del torneo. Las cuotas cambiarán según avance la competencia.&lt;/p&gt;</w:t>
         <w:br/>
@@ -8528,7 +8528,7 @@
         </w:rPr>
         <w:t>&lt;div style="background: white; padding: 2rem; border-radius: 8px; margin: 2rem 0; box-shadow: 0 2px 8px rgba(0,0,0,0.1);"&gt;</w:t>
         <w:br/>
-        <w:t xml:space="preserve">  &lt;h3 style="margin-top: 0; color: #2e7d32;"&gt;🏆 Historial de Campeones Gold Cup&lt;/h3&gt;</w:t>
+        <w:t xml:space="preserve">  &lt;h3 style="margin-top: 0; color: #2e7d32;"&gt;🏆 Historial de Campeones Copa Oro&lt;/h3&gt;</w:t>
         <w:br/>
         <w:br/>
         <w:t xml:space="preserve">  &lt;table style="width: 100%; border-collapse: collapse;"&gt;</w:t>

</xml_diff>